<commit_message>
Added missing function to _companies_form_addnew that creates contracts
</commit_message>
<xml_diff>
--- a/public/contract.docx
+++ b/public/contract.docx
@@ -18,9 +18,9 @@
         <w:rPr>
           <w:rStyle w:val="baseText"/>
         </w:rPr>
-        <w:t xml:space="preserve">	Alulírott, Zeller-Daczi Gábor Zsolt (1035 Budapest Miklós utca 13. 8/42; adószám:71659549-1-41 Taj szám:039399102 adóazonosító 8426792553, sz. Kalocsa 1983.11.08. an. Zeller Ildikó Anna) mint tulajdonos hozzájárulok, hogy a tulajdonomban lévő ingatlant (1035 Budapest, Miklós utca 13. 8/42; hrsz: 18267/6/A/394) a(z) ABIRSU Kft. (2051 Biatorbágy, József Attila utca 74/4., cégj.: 13-09-122072) székhelyéül bejegyezze.
-A ABIRSU Kft. az ingatlan felett tulajdoni, illetve egyéb vagyoni jogokat nem gyakorolhat.
-Budapest, 2015-10-08
+        <w:t xml:space="preserve">	Alulírott, Zeller-Daczi Gábor Zsolt (1035 Budapest Miklós utca 13. 8/42; adószám:71659549-1-41 Taj szám:039399102 adóazonosító 8426792553, sz. Kalocsa 1983.11.08. an. Zeller Ildikó Anna) mint tulajdonos hozzájárulok, hogy a tulajdonomban lévő ingatlant (1035 Budapest, Miklós utca 13. 8/42; hrsz: 18267/6/A/394) a(z) wgerghehe (, cégj.: ) székhelyéül bejegyezze.
+A wgerghehe az ingatlan felett tulajdoni, illetve egyéb vagyoni jogokat nem gyakorolhat.
+Budapest, 2016-02-09
 Tulajdonos: ...................................
 Tanú 1: ...................................
 Tanú 2: ...................................</w:t>
@@ -47,7 +47,7 @@
         <w:rPr>
           <w:rStyle w:val="baseText"/>
         </w:rPr>
-        <w:t xml:space="preserve">	amely létrejött egyrészről ABIRSU Kft. (2051 Biatorbágy, József Attila utca 74/4., cégj.: 13-09-122072), képviseli: Bruso Lorenzo, ügyvezető (IT 30030 Martellago (VE), Via Bambane 14., ig.sz.: BRSLNZ40A24L736W, an.neve: Bortolozzo Italia), mint Bérlő, 
+        <w:t xml:space="preserve">	amely létrejött egyrészről wgerghehe (, cégj.: ), képviseli: , ügyvezető (, ig.sz.: , an.neve: ), mint Bérlő, 
 	másrészről Zeller-Daczi Gábor (1035 Budapest, Miklós u. 13. VIII/42., ig.sz.: 615912KA, an.neve: Zeller Ildikó Anna) mint Bérbeadó között a mai napon az alábbiak szerint:
 </w:t>
       </w:r>
@@ -81,7 +81,7 @@
         <w:rPr>
           <w:rStyle w:val="baseText"/>
         </w:rPr>
-        <w:t xml:space="preserve">Budapest, 2015-10-08
+        <w:t xml:space="preserve">Budapest, 2016-02-09
 Bérlő: ......................................		Bérbeadó: ......................................
 </w:t>
       </w:r>
@@ -124,7 +124,7 @@
         <w:rPr>
           <w:rStyle w:val="baseText"/>
         </w:rPr>
-        <w:t xml:space="preserve">Budapest, 2015-10-08
+        <w:t xml:space="preserve">Budapest, 2016-02-09
 Bérlő: ......................................		Bérbeadó: ......................................
 </w:t>
       </w:r>
@@ -150,7 +150,7 @@
         <w:rPr>
           <w:rStyle w:val="baseText"/>
         </w:rPr>
-        <w:t xml:space="preserve">	amely létrejött egyrészről ABIRSU Kft. (2051 Biatorbágy, József Attila utca 74/4., cégj.: 13-09-122072), képviseli: Bruso Lorenzo, ügyvezető (IT 30030 Martellago (VE), Via Bambane 14., ig.sz.: BRSLNZ40A24L736W, an.neve: Bortolozzo Italia), mint Bérlő, 
+        <w:t xml:space="preserve">	amely létrejött egyrészről wgerghehe (, cégj.: ), képviseli: , ügyvezető (, ig.sz.: , an.neve: ), mint Bérlő, 
 	másrészről Zeller és Zeller Kft. (1035 Budapest, Miklós u. 13. VIII/42., cégj: 01-09-936132) , képviseli: Zeller-Daczi Gábor (1035 Budapest, Miklós u. 13. VIII/42., ig.sz.: 615912KA, an.neve: Zeller Ildikó Anna), mint Megbízott között a mai napon az alábbiak szerint:
 </w:t>
       </w:r>
@@ -171,7 +171,7 @@
 	8. A Megbízott jogosult a szerződés meghosszabbításától indoklás nélkül elállni.
 	9. Jelen szerződést egyoldalúan csak a Megbízott mondhatja fel, kizárólag olyan körülmények bekövetkezése esetén, amelyek megakadályozzák a Megbízott kötelezettségeinek teljesítését.
 	10. Megbízó a névváltoztatás jogát fenntartja. A névváltozást 15 napon belül be kell jelentenie Megbízottnak.
-	11. A Megbízott cégiratokat nem őriz. A cég iratainak őrzési címe: Bruso Lorenzo, 2051 Biatorbágy, József Attila utca 74/4.
+	11. A Megbízott cégiratokat nem őriz. A cég iratainak őrzési címe: , 
 	12. A Megbízó iratőrzési cím változás esetén köteles a változást a Megbízottnak bejelenteni
 	13. A Megbízó a cégbejegyzést követően 5 munkanapon belül leadja a következőket: postai meghatalmazás, társasági szerződés, cégbírósági végzés, aláírási címpéldány. A Megbízó tudomásul veszi, hogy ezen iratok leadásának hiányából származó károkért a Megbízott nem vállal felelősséget.
 	14. A cég vezetésében beállt változást a Megbízó 15 napon belül köteles bejelenteni. Ugyancsak köteles ekkor új aláírási címpéldányt, társasági szerződést, cégbírósági végzést és postai meghatalmazást biztosítani Megbízottónak. A Megbízó tudomásul veszi, hogy a változás bejelentésének hiányából és a fent említett iratok leadásának hiányából származó károkért a Megbízott nem vállal felelősséget.
@@ -185,7 +185,7 @@
         <w:rPr>
           <w:rStyle w:val="baseText"/>
         </w:rPr>
-        <w:t xml:space="preserve">Budapest, 2015-10-08
+        <w:t xml:space="preserve">Budapest, 2016-02-09
 Megbízó: ......................................		Megbízott: ......................................
 </w:t>
       </w:r>
@@ -211,12 +211,12 @@
         <w:rPr>
           <w:rStyle w:val="baseText"/>
         </w:rPr>
-        <w:t xml:space="preserve">	1. A megbízási/cégképviseleti díj nettó 32940 Ft, azaz Harminckett?ezerkilencszáznegyven Forint. Ennek megfelelően : 
-		Az induló dátum: 2015-10-08
-		A következő díj esedékessége: 2016-04-28
+        <w:t xml:space="preserve">	1. A megbízási/cégképviseleti díj nettó 0 Ft, azaz  Forint. Ennek megfelelően : 
+		Az induló dátum: 2016-02-09
+		A következő díj esedékessége: 2016-02-09
 	2. A megbízási/cégképviseleti teljes összege a Megbízott számlája ellenében kerül kifizetésre a Megbízott részére.
 	3. A szerződő felek megállapodnak, hogy a szerződés hosszabbítása fél éves ütemezésben történik. Ennek megfelelően minden hosszabbításkor a Megbízó további  hat havi részletet egy összegben fizet meg a Megbízott részére.
-	4. 1 (azaz egy) havi megbízási/cégképviseleti díj összege a szerződés aláírásakor nettó 5490 Forint.
+	4. 1 (azaz egy) havi megbízási/cégképviseleti díj összege a szerződés aláírásakor nettó 0 Forint.
 	5. Amennyiben a Megbízó meg kívánja hosszabbítani a szerződését, legkésőbb a szerződés lejártát (az aktuális futamidő záró dátumát) követő 8 munkanapon belül készpénzben kifizeti, vagy átutalja a megbízási díj összegét a Megbízott bankszámlájára.
 	6. A folytatólagos díj megfizetéséről a Megbízó számlát állít ki, mely igazolja a szerződés meghosszabbítását.
 	7. A folytatólagos díj meg nem fizetése esetén a szerződés automatikusan megszűnik, tehát az érkező postai küldeményeket a Megbízott már nem köteles átvenni, továbbítani és megőrizni.
@@ -230,7 +230,7 @@
         <w:rPr>
           <w:rStyle w:val="baseText"/>
         </w:rPr>
-        <w:t xml:space="preserve">Budapest, 2015-10-08
+        <w:t xml:space="preserve">Budapest, 2016-02-09
 Megbízó: ......................................		Megbízott: ......................................
 </w:t>
       </w:r>
@@ -282,19 +282,19 @@
 	6. Amennyiben bármely küldemény továbbítása a megadott e-mail címre sikertelen volt, a Megbízott SMS/telefonos értesítést küld a Megbízó részére és a továbbiakban addig nem köteles szkennelve továbbküldeni a leveleket, amíg a Bérlő a 2.-es pontban foglalt kötelezettségének nem tesz eleget.
 	7. Amennyiben bármely küldemény továbbítása a megadott postacímre sikertelen volt, a Megbízott SMS/telefonos értesítést küld a Megbízó részére és a továbbiakban nem köteles postázni a beérkezett küldeményeket, amíg a Bérlő a 4.-es pontban foglalt kötelezettségének nem tesz eleget.
 A Megbízó az aláírás dátumakor az alábbi adatokat adta meg a küldemények rendeltetésszerű kezeléséhez: 
-Telefon: 06-70/573-91-
-Email cím: abirsuszokft@gmail.com
-Postacím: Bruso Lorenzo, 2051 Biatorbágy, József Attila utca 74/4.
-</w:t>
-      </w:r>
-    </w:p>
-    <w:p>
-      <w:pPr/>
-      <w:r>
-        <w:rPr>
-          <w:rStyle w:val="baseText"/>
-        </w:rPr>
-        <w:t xml:space="preserve">Budapest, 2015-10-08
+Telefon: 
+Email cím: 
+Postacím: , 
+</w:t>
+      </w:r>
+    </w:p>
+    <w:p>
+      <w:pPr/>
+      <w:r>
+        <w:rPr>
+          <w:rStyle w:val="baseText"/>
+        </w:rPr>
+        <w:t xml:space="preserve">Budapest, 2016-02-09
 Megbízó: ......................................		Megbízott: ......................................
 </w:t>
       </w:r>

</xml_diff>